<commit_message>
fix external documentation app description
</commit_message>
<xml_diff>
--- a/JLD_KK_FinalProjectExternalDoc.docx
+++ b/JLD_KK_FinalProjectExternalDoc.docx
@@ -646,8 +646,62 @@
           <w:sz w:val="24"/>
           <w:szCs w:val="24"/>
         </w:rPr>
-        <w:t xml:space="preserve"> will make a noise to alert the user when the current time is the same as the set alarm time. Once the time for the alarm and the local phone time match up then a screen will pop up and an alarm will sound. The alarm will also pull up a new view where it asks the user to “snooze” or “turn off”. Snooze will pause the alarm for a few minutes while turn off will shut off the alarm until the next cycle. There is only one setting in the setting tab. This setting is the clock type setting. It will toggle the clock between 24 hour display and 12 hour display.</w:t>
-      </w:r>
+        <w:t xml:space="preserve"> will make a noise to alert the user when the current time is the same as the set alarm time. Once the time for the alarm and the local phone time match up then a screen will pop up and an alarm will sound. The alarm will also pull up a new view where it asks the user to “snooze” or “turn off”. Snooze will pause the alarm for a few minutes while turn off will shut off the alarm until the next cycle. There is only </w:t>
+      </w:r>
+      <w:r>
+        <w:rPr>
+          <w:rFonts w:ascii="Century Gothic" w:hAnsi="Century Gothic"/>
+          <w:sz w:val="24"/>
+          <w:szCs w:val="24"/>
+        </w:rPr>
+        <w:t>two</w:t>
+      </w:r>
+      <w:r>
+        <w:rPr>
+          <w:rFonts w:ascii="Century Gothic" w:hAnsi="Century Gothic"/>
+          <w:sz w:val="24"/>
+          <w:szCs w:val="24"/>
+        </w:rPr>
+        <w:t xml:space="preserve"> setting</w:t>
+      </w:r>
+      <w:r>
+        <w:rPr>
+          <w:rFonts w:ascii="Century Gothic" w:hAnsi="Century Gothic"/>
+          <w:sz w:val="24"/>
+          <w:szCs w:val="24"/>
+        </w:rPr>
+        <w:t>s</w:t>
+      </w:r>
+      <w:r>
+        <w:rPr>
+          <w:rFonts w:ascii="Century Gothic" w:hAnsi="Century Gothic"/>
+          <w:sz w:val="24"/>
+          <w:szCs w:val="24"/>
+        </w:rPr>
+        <w:t xml:space="preserve"> in the setting tab. This setting is the clock type setting. It will toggle the clock between 24 hour display and 12 hour display.</w:t>
+      </w:r>
+      <w:r>
+        <w:rPr>
+          <w:rFonts w:ascii="Century Gothic" w:hAnsi="Century Gothic"/>
+          <w:sz w:val="24"/>
+          <w:szCs w:val="24"/>
+        </w:rPr>
+        <w:t xml:space="preserve"> The other setting allows the user to pick a song or audio file saved in their song banks on the phone to use as the alarm ringer.</w:t>
+      </w:r>
+      <w:bookmarkStart w:id="1" w:name="_GoBack"/>
+      <w:bookmarkEnd w:id="1"/>
+    </w:p>
+    <w:p>
+      <w:pPr>
+        <w:spacing w:after="0" w:line="480" w:lineRule="auto"/>
+        <w:ind w:firstLine="720"/>
+        <w:contextualSpacing/>
+        <w:rPr>
+          <w:rFonts w:ascii="Century Gothic" w:hAnsi="Century Gothic"/>
+          <w:sz w:val="24"/>
+          <w:szCs w:val="24"/>
+        </w:rPr>
+      </w:pPr>
     </w:p>
     <w:p>
       <w:pPr>
@@ -658,7 +712,7 @@
           <w:rFonts w:ascii="Century Gothic" w:hAnsi="Century Gothic"/>
         </w:rPr>
       </w:pPr>
-      <w:bookmarkStart w:id="1" w:name="_Toc416794042"/>
+      <w:bookmarkStart w:id="2" w:name="_Toc416794042"/>
       <w:r>
         <w:rPr>
           <w:rFonts w:ascii="Century Gothic" w:hAnsi="Century Gothic"/>
@@ -737,7 +791,7 @@
         </w:rPr>
         <w:t>Wireframes:</w:t>
       </w:r>
-      <w:bookmarkEnd w:id="1"/>
+      <w:bookmarkEnd w:id="2"/>
     </w:p>
     <w:p/>
     <w:p>
@@ -749,8 +803,8 @@
           <w:rFonts w:ascii="Century Gothic" w:hAnsi="Century Gothic"/>
         </w:rPr>
       </w:pPr>
-      <w:bookmarkStart w:id="2" w:name="_Toc416793919"/>
-      <w:bookmarkStart w:id="3" w:name="_Toc416794043"/>
+      <w:bookmarkStart w:id="3" w:name="_Toc416793919"/>
+      <w:bookmarkStart w:id="4" w:name="_Toc416794043"/>
       <w:r>
         <w:rPr>
           <w:rFonts w:ascii="Century Gothic" w:hAnsi="Century Gothic"/>
@@ -809,8 +863,8 @@
           </wp:inline>
         </w:drawing>
       </w:r>
-      <w:bookmarkEnd w:id="2"/>
       <w:bookmarkEnd w:id="3"/>
+      <w:bookmarkEnd w:id="4"/>
     </w:p>
     <w:p>
       <w:pPr>
@@ -821,8 +875,8 @@
           <w:rFonts w:ascii="Century Gothic" w:hAnsi="Century Gothic"/>
         </w:rPr>
       </w:pPr>
-      <w:bookmarkStart w:id="4" w:name="_Toc416793920"/>
-      <w:bookmarkStart w:id="5" w:name="_Toc416794044"/>
+      <w:bookmarkStart w:id="5" w:name="_Toc416793920"/>
+      <w:bookmarkStart w:id="6" w:name="_Toc416794044"/>
       <w:r>
         <w:rPr>
           <w:rFonts w:ascii="Century Gothic" w:hAnsi="Century Gothic"/>
@@ -881,8 +935,8 @@
           </wp:inline>
         </w:drawing>
       </w:r>
-      <w:bookmarkEnd w:id="4"/>
       <w:bookmarkEnd w:id="5"/>
+      <w:bookmarkEnd w:id="6"/>
     </w:p>
     <w:p>
       <w:pPr>
@@ -903,8 +957,8 @@
           <w:rFonts w:ascii="Century Gothic" w:hAnsi="Century Gothic"/>
         </w:rPr>
       </w:pPr>
-      <w:bookmarkStart w:id="6" w:name="_Toc416793921"/>
-      <w:bookmarkStart w:id="7" w:name="_Toc416794045"/>
+      <w:bookmarkStart w:id="7" w:name="_Toc416793921"/>
+      <w:bookmarkStart w:id="8" w:name="_Toc416794045"/>
       <w:r>
         <w:rPr>
           <w:rFonts w:ascii="Century Gothic" w:hAnsi="Century Gothic"/>
@@ -963,8 +1017,8 @@
           </wp:inline>
         </w:drawing>
       </w:r>
-      <w:bookmarkEnd w:id="6"/>
       <w:bookmarkEnd w:id="7"/>
+      <w:bookmarkEnd w:id="8"/>
     </w:p>
     <w:p/>
     <w:p>
@@ -974,7 +1028,7 @@
           <w:rFonts w:ascii="Century Gothic" w:hAnsi="Century Gothic"/>
         </w:rPr>
       </w:pPr>
-      <w:bookmarkStart w:id="8" w:name="_Toc416794046"/>
+      <w:bookmarkStart w:id="9" w:name="_Toc416794046"/>
       <w:r>
         <w:rPr>
           <w:rFonts w:ascii="Century Gothic" w:hAnsi="Century Gothic"/>
@@ -982,7 +1036,7 @@
         <w:lastRenderedPageBreak/>
         <w:t>App Images:</w:t>
       </w:r>
-      <w:bookmarkEnd w:id="8"/>
+      <w:bookmarkEnd w:id="9"/>
     </w:p>
     <w:p/>
     <w:p>
@@ -1022,7 +1076,7 @@
             <o:lock v:ext="edit" aspectratio="t"/>
           </v:shapetype>
           <v:shape id="_x0000_i1025" type="#_x0000_t75" style="width:279.75pt;height:501.75pt">
-            <v:imagedata r:id="rId15" o:title="Screen Shot 2015-04-14 at 2.53.06 PM"/>
+            <v:imagedata r:id="rId15" o:title="Screen Shot 2015-04-14 at 2.53"/>
           </v:shape>
         </w:pict>
       </w:r>
@@ -1087,7 +1141,7 @@
         <w:lastRenderedPageBreak/>
         <w:pict>
           <v:shape id="_x0000_i1026" type="#_x0000_t75" style="width:280.5pt;height:499.5pt">
-            <v:imagedata r:id="rId16" o:title="Screen Shot 2015-04-14 at 2.53.32 PM"/>
+            <v:imagedata r:id="rId16" o:title="Screen Shot 2015-04-14 at 2.53"/>
           </v:shape>
         </w:pict>
       </w:r>
@@ -1130,7 +1184,7 @@
         <w:lastRenderedPageBreak/>
         <w:pict>
           <v:shape id="_x0000_i1027" type="#_x0000_t75" style="width:279.75pt;height:498.75pt">
-            <v:imagedata r:id="rId17" o:title="Screen Shot 2015-04-14 at 2.54.35 PM"/>
+            <v:imagedata r:id="rId17" o:title="Screen Shot 2015-04-14 at 2.54"/>
           </v:shape>
         </w:pict>
       </w:r>
@@ -1217,7 +1271,7 @@
         <w:lastRenderedPageBreak/>
         <w:pict>
           <v:shape id="_x0000_i1028" type="#_x0000_t75" style="width:281.25pt;height:7in">
-            <v:imagedata r:id="rId18" o:title="Screen Shot 2015-04-14 at 2.53.42 PM"/>
+            <v:imagedata r:id="rId18" o:title="Screen Shot 2015-04-14 at 2.53"/>
           </v:shape>
         </w:pict>
       </w:r>
@@ -1271,7 +1325,7 @@
         <w:lastRenderedPageBreak/>
         <w:pict>
           <v:shape id="_x0000_i1029" type="#_x0000_t75" style="width:281.25pt;height:499.5pt">
-            <v:imagedata r:id="rId19" o:title="Screen Shot 2015-04-14 at 2.54.07 PM"/>
+            <v:imagedata r:id="rId19" o:title="Screen Shot 2015-04-14 at 2.54"/>
           </v:shape>
         </w:pict>
       </w:r>
@@ -1294,8 +1348,6 @@
         </w:rPr>
         <w:t>Ring Tone Selection Page.</w:t>
       </w:r>
-      <w:bookmarkStart w:id="9" w:name="_GoBack"/>
-      <w:bookmarkEnd w:id="9"/>
     </w:p>
     <w:sectPr>
       <w:headerReference w:type="first" r:id="rId20"/>
@@ -1463,7 +1515,7 @@
           <w:rPr>
             <w:noProof/>
           </w:rPr>
-          <w:t>8</w:t>
+          <w:t>10</w:t>
         </w:r>
         <w:r>
           <w:rPr>
@@ -2386,7 +2438,7 @@
 </file>
 
 <file path=customXml/itemProps1.xml><?xml version="1.0" encoding="utf-8"?>
-<ds:datastoreItem xmlns:ds="http://schemas.openxmlformats.org/officeDocument/2006/customXml" ds:itemID="{87947D11-42C5-4AD2-9659-9F0D409ABE27}">
+<ds:datastoreItem xmlns:ds="http://schemas.openxmlformats.org/officeDocument/2006/customXml" ds:itemID="{8A505ED5-6AC9-4198-ACD2-EC6CBD45DE30}">
   <ds:schemaRefs>
     <ds:schemaRef ds:uri="http://schemas.openxmlformats.org/officeDocument/2006/bibliography"/>
   </ds:schemaRefs>

</xml_diff>